<commit_message>
Ajout des régions nécessaires et finalisation des requetes
</commit_message>
<xml_diff>
--- a/S2.04/REQUTE2.docx
+++ b/S2.04/REQUTE2.docx
@@ -4582,7 +4582,10 @@
       </w:r>
       <w:proofErr w:type="spellStart"/>
       <w:r>
-        <w:t>VueNbrActPaysHiver</w:t>
+        <w:t>ActPays</w:t>
+      </w:r>
+      <w:r>
+        <w:t>Hiver</w:t>
       </w:r>
       <w:proofErr w:type="spellEnd"/>
     </w:p>
@@ -4597,7 +4600,12 @@
       </w:r>
       <w:proofErr w:type="spellStart"/>
       <w:r>
-        <w:t>VueMaxActTPageHiver</w:t>
+        <w:t>MaxAct</w:t>
+      </w:r>
+      <w:bookmarkStart w:id="0" w:name="_GoBack"/>
+      <w:bookmarkEnd w:id="0"/>
+      <w:r>
+        <w:t>PageHiver</w:t>
       </w:r>
       <w:proofErr w:type="spellEnd"/>
     </w:p>
@@ -4609,68 +4617,68 @@
       </w:r>
       <w:proofErr w:type="spellStart"/>
       <w:r>
+        <w:t>ADV.Id_visit</w:t>
+      </w:r>
+      <w:proofErr w:type="spellEnd"/>
+      <w:r>
+        <w:t xml:space="preserve">, </w:t>
+      </w:r>
+      <w:proofErr w:type="spellStart"/>
+      <w:proofErr w:type="gramStart"/>
+      <w:r>
+        <w:t>P.Type</w:t>
+      </w:r>
+      <w:proofErr w:type="gramEnd"/>
+      <w:r>
+        <w:t>_page</w:t>
+      </w:r>
+      <w:proofErr w:type="spellEnd"/>
+    </w:p>
+    <w:p>
+      <w:r>
+        <w:t xml:space="preserve">FROM </w:t>
+      </w:r>
+      <w:proofErr w:type="spellStart"/>
+      <w:r>
+        <w:t>ActionsVisites</w:t>
+      </w:r>
+      <w:proofErr w:type="spellEnd"/>
+      <w:r>
+        <w:t xml:space="preserve"> ADV</w:t>
+      </w:r>
+    </w:p>
+    <w:p>
+      <w:r>
+        <w:t xml:space="preserve">JOIN Actions A ON </w:t>
+      </w:r>
+      <w:proofErr w:type="spellStart"/>
+      <w:proofErr w:type="gramStart"/>
+      <w:r>
+        <w:t>A.idaction</w:t>
+      </w:r>
+      <w:proofErr w:type="spellEnd"/>
+      <w:proofErr w:type="gramEnd"/>
+      <w:r>
+        <w:t xml:space="preserve"> = </w:t>
+      </w:r>
+      <w:proofErr w:type="spellStart"/>
+      <w:r>
         <w:t>ADV.Id_action</w:t>
       </w:r>
       <w:proofErr w:type="spellEnd"/>
-      <w:r>
-        <w:t xml:space="preserve">, </w:t>
+    </w:p>
+    <w:p>
+      <w:r>
+        <w:t xml:space="preserve">JOIN Pages P ON </w:t>
       </w:r>
       <w:proofErr w:type="spellStart"/>
       <w:proofErr w:type="gramStart"/>
       <w:r>
-        <w:t>P.Type</w:t>
-      </w:r>
+        <w:t>A.idpage</w:t>
+      </w:r>
+      <w:proofErr w:type="spellEnd"/>
       <w:proofErr w:type="gramEnd"/>
       <w:r>
-        <w:t>_page</w:t>
-      </w:r>
-      <w:proofErr w:type="spellEnd"/>
-    </w:p>
-    <w:p>
-      <w:r>
-        <w:t xml:space="preserve">FROM </w:t>
-      </w:r>
-      <w:proofErr w:type="spellStart"/>
-      <w:r>
-        <w:t>ActionsVisites</w:t>
-      </w:r>
-      <w:proofErr w:type="spellEnd"/>
-      <w:r>
-        <w:t xml:space="preserve"> ADV</w:t>
-      </w:r>
-    </w:p>
-    <w:p>
-      <w:r>
-        <w:t xml:space="preserve">JOIN Actions A ON </w:t>
-      </w:r>
-      <w:proofErr w:type="spellStart"/>
-      <w:proofErr w:type="gramStart"/>
-      <w:r>
-        <w:t>A.idaction</w:t>
-      </w:r>
-      <w:proofErr w:type="spellEnd"/>
-      <w:proofErr w:type="gramEnd"/>
-      <w:r>
-        <w:t xml:space="preserve"> = </w:t>
-      </w:r>
-      <w:proofErr w:type="spellStart"/>
-      <w:r>
-        <w:t>ADV.Id_action</w:t>
-      </w:r>
-      <w:proofErr w:type="spellEnd"/>
-    </w:p>
-    <w:p>
-      <w:r>
-        <w:t xml:space="preserve">JOIN Pages P ON </w:t>
-      </w:r>
-      <w:proofErr w:type="spellStart"/>
-      <w:proofErr w:type="gramStart"/>
-      <w:r>
-        <w:t>A.idpage</w:t>
-      </w:r>
-      <w:proofErr w:type="spellEnd"/>
-      <w:proofErr w:type="gramEnd"/>
-      <w:r>
         <w:t xml:space="preserve"> = </w:t>
       </w:r>
       <w:proofErr w:type="spellStart"/>
@@ -4689,10 +4697,34 @@
       </w:r>
       <w:proofErr w:type="spellEnd"/>
       <w:r>
-        <w:t xml:space="preserve"> BETWEEN '*-12-20 *' AND '*-03-20 *'</w:t>
-      </w:r>
-      <w:bookmarkStart w:id="0" w:name="_GoBack"/>
-      <w:bookmarkEnd w:id="0"/>
+        <w:t xml:space="preserve"> LIKE '%-12-%'</w:t>
+      </w:r>
+    </w:p>
+    <w:p>
+      <w:r>
+        <w:t xml:space="preserve">OR </w:t>
+      </w:r>
+      <w:proofErr w:type="spellStart"/>
+      <w:r>
+        <w:t>ADV.Server_time</w:t>
+      </w:r>
+      <w:proofErr w:type="spellEnd"/>
+      <w:r>
+        <w:t xml:space="preserve"> LIKE '%-01-%'</w:t>
+      </w:r>
+    </w:p>
+    <w:p>
+      <w:r>
+        <w:t xml:space="preserve">OR </w:t>
+      </w:r>
+      <w:proofErr w:type="spellStart"/>
+      <w:r>
+        <w:t>ADV.Server_time</w:t>
+      </w:r>
+      <w:proofErr w:type="spellEnd"/>
+      <w:r>
+        <w:t xml:space="preserve"> LIKE '%-02-%'</w:t>
+      </w:r>
     </w:p>
     <w:sectPr>
       <w:pgSz w:w="11906" w:h="16838"/>

</xml_diff>